<commit_message>
writeup for skeleton to work on soon
</commit_message>
<xml_diff>
--- a/Capstone Project.docx
+++ b/Capstone Project.docx
@@ -1,6 +1,6 @@
 
 <file path=word/document.xml><?xml version="1.0" encoding="utf-8"?>
-<w:document xmlns:wpc="http://schemas.microsoft.com/office/word/2010/wordprocessingCanvas" xmlns:cx="http://schemas.microsoft.com/office/drawing/2014/chartex" xmlns:cx1="http://schemas.microsoft.com/office/drawing/2015/9/8/chartex" xmlns:cx2="http://schemas.microsoft.com/office/drawing/2015/10/21/chartex" xmlns:cx3="http://schemas.microsoft.com/office/drawing/2016/5/9/chartex" xmlns:cx4="http://schemas.microsoft.com/office/drawing/2016/5/10/chartex" xmlns:cx5="http://schemas.microsoft.com/office/drawing/2016/5/11/chartex" xmlns:cx6="http://schemas.microsoft.com/office/drawing/2016/5/12/chartex" xmlns:cx7="http://schemas.microsoft.com/office/drawing/2016/5/13/chartex" xmlns:cx8="http://schemas.microsoft.com/office/drawing/2016/5/14/chartex" xmlns:mc="http://schemas.openxmlformats.org/markup-compatibility/2006" xmlns:aink="http://schemas.microsoft.com/office/drawing/2016/ink" xmlns:am3d="http://schemas.microsoft.com/office/drawing/2017/model3d" xmlns:o="urn:schemas-microsoft-com:office:office" xmlns:r="http://schemas.openxmlformats.org/officeDocument/2006/relationships" xmlns:m="http://schemas.openxmlformats.org/officeDocument/2006/math" xmlns:v="urn:schemas-microsoft-com:vml" xmlns:wp14="http://schemas.microsoft.com/office/word/2010/wordprocessingDrawing" xmlns:wp="http://schemas.openxmlformats.org/drawingml/2006/wordprocessingDrawing" xmlns:w10="urn:schemas-microsoft-com:office:word" xmlns:w="http://schemas.openxmlformats.org/wordprocessingml/2006/main" xmlns:w14="http://schemas.microsoft.com/office/word/2010/wordml" xmlns:w15="http://schemas.microsoft.com/office/word/2012/wordml" xmlns:w16cid="http://schemas.microsoft.com/office/word/2016/wordml/cid" xmlns:w16se="http://schemas.microsoft.com/office/word/2015/wordml/symex" xmlns:wpg="http://schemas.microsoft.com/office/word/2010/wordprocessingGroup" xmlns:wpi="http://schemas.microsoft.com/office/word/2010/wordprocessingInk" xmlns:wne="http://schemas.microsoft.com/office/word/2006/wordml" xmlns:wps="http://schemas.microsoft.com/office/word/2010/wordprocessingShape" mc:Ignorable="w14 w15 w16se w16cid wp14">
+<w:document xmlns:wpc="http://schemas.microsoft.com/office/word/2010/wordprocessingCanvas" xmlns:cx="http://schemas.microsoft.com/office/drawing/2014/chartex" xmlns:cx1="http://schemas.microsoft.com/office/drawing/2015/9/8/chartex" xmlns:cx2="http://schemas.microsoft.com/office/drawing/2015/10/21/chartex" xmlns:cx3="http://schemas.microsoft.com/office/drawing/2016/5/9/chartex" xmlns:cx4="http://schemas.microsoft.com/office/drawing/2016/5/10/chartex" xmlns:cx5="http://schemas.microsoft.com/office/drawing/2016/5/11/chartex" xmlns:mc="http://schemas.openxmlformats.org/markup-compatibility/2006" xmlns:o="urn:schemas-microsoft-com:office:office" xmlns:r="http://schemas.openxmlformats.org/officeDocument/2006/relationships" xmlns:m="http://schemas.openxmlformats.org/officeDocument/2006/math" xmlns:v="urn:schemas-microsoft-com:vml" xmlns:wp14="http://schemas.microsoft.com/office/word/2010/wordprocessingDrawing" xmlns:wp="http://schemas.openxmlformats.org/drawingml/2006/wordprocessingDrawing" xmlns:w10="urn:schemas-microsoft-com:office:word" xmlns:w="http://schemas.openxmlformats.org/wordprocessingml/2006/main" xmlns:w14="http://schemas.microsoft.com/office/word/2010/wordml" xmlns:w15="http://schemas.microsoft.com/office/word/2012/wordml" xmlns:w16se="http://schemas.microsoft.com/office/word/2015/wordml/symex" xmlns:wpg="http://schemas.microsoft.com/office/word/2010/wordprocessingGroup" xmlns:wpi="http://schemas.microsoft.com/office/word/2010/wordprocessingInk" xmlns:wne="http://schemas.microsoft.com/office/word/2006/wordml" xmlns:wps="http://schemas.microsoft.com/office/word/2010/wordprocessingShape" mc:Ignorable="w14 w15 w16se wp14">
   <w:body>
     <w:tbl>
       <w:tblPr>
@@ -186,6 +186,8 @@
         </w:rPr>
         <w:t>Project Overview</w:t>
       </w:r>
+      <w:bookmarkStart w:id="0" w:name="_GoBack"/>
+      <w:bookmarkEnd w:id="0"/>
     </w:p>
     <w:p>
       <w:pPr>
@@ -764,7 +766,23 @@
           <w:sz w:val="24"/>
           <w:szCs w:val="24"/>
         </w:rPr>
-        <w:t xml:space="preserve"> embeddings from </w:t>
+        <w:t xml:space="preserve"> </w:t>
+      </w:r>
+      <w:proofErr w:type="spellStart"/>
+      <w:r>
+        <w:rPr>
+          <w:sz w:val="24"/>
+          <w:szCs w:val="24"/>
+        </w:rPr>
+        <w:t>embeddings</w:t>
+      </w:r>
+      <w:proofErr w:type="spellEnd"/>
+      <w:r>
+        <w:rPr>
+          <w:sz w:val="24"/>
+          <w:szCs w:val="24"/>
+        </w:rPr>
+        <w:t xml:space="preserve"> from </w:t>
       </w:r>
       <w:hyperlink r:id="rId11" w:history="1">
         <w:r>
@@ -1083,6 +1101,14 @@
       <w:proofErr w:type="spellEnd"/>
       <w:r>
         <w:rPr>
+          <w:rStyle w:val="FootnoteReference"/>
+          <w:sz w:val="24"/>
+          <w:szCs w:val="24"/>
+        </w:rPr>
+        <w:footnoteReference w:id="4"/>
+      </w:r>
+      <w:r>
+        <w:rPr>
           <w:sz w:val="24"/>
           <w:szCs w:val="24"/>
         </w:rPr>
@@ -1159,7 +1185,6 @@
           <w:szCs w:val="28"/>
           <w:u w:val="single"/>
         </w:rPr>
-        <w:lastRenderedPageBreak/>
         <w:t xml:space="preserve">Data Exploration &amp; Exploratory Visualization </w:t>
       </w:r>
     </w:p>
@@ -1190,6 +1215,7 @@
       <w:r>
         <w:rPr>
           <w:noProof/>
+          <w:lang w:val="en-US" w:eastAsia="en-US"/>
         </w:rPr>
         <w:drawing>
           <wp:inline distT="0" distB="0" distL="0" distR="0" wp14:anchorId="6AAC73D8" wp14:editId="364D668A">
@@ -1243,70 +1269,52 @@
           <w:sz w:val="24"/>
           <w:szCs w:val="24"/>
         </w:rPr>
-        <w:t>Figure 2: Amount and Percentage of duplicates to non-duplicates in the training dataset</w:t>
-      </w:r>
-    </w:p>
-    <w:p>
-      <w:pPr>
-        <w:rPr>
-          <w:sz w:val="24"/>
-          <w:szCs w:val="24"/>
-        </w:rPr>
-      </w:pPr>
-      <w:r>
-        <w:rPr>
-          <w:sz w:val="24"/>
-          <w:szCs w:val="24"/>
-        </w:rPr>
-        <w:t xml:space="preserve">This puts me in good stead with regards to the distribution of the training dataset. Next, I </w:t>
-      </w:r>
-      <w:proofErr w:type="gramStart"/>
-      <w:r>
-        <w:rPr>
-          <w:sz w:val="24"/>
-          <w:szCs w:val="24"/>
-        </w:rPr>
-        <w:t>looked into</w:t>
-      </w:r>
-      <w:proofErr w:type="gramEnd"/>
-      <w:r>
-        <w:rPr>
-          <w:sz w:val="24"/>
-          <w:szCs w:val="24"/>
-        </w:rPr>
-        <w:t xml:space="preserve"> the null values contained within the training distribution. This was easily achieved using </w:t>
-      </w:r>
-      <w:proofErr w:type="gramStart"/>
+        <w:t>Figure 1</w:t>
+      </w:r>
+      <w:r>
+        <w:rPr>
+          <w:i/>
+          <w:sz w:val="24"/>
+          <w:szCs w:val="24"/>
+        </w:rPr>
+        <w:t>: Amount and Percentage of duplicates to non-duplicates in the training dataset</w:t>
+      </w:r>
+    </w:p>
+    <w:p>
+      <w:pPr>
+        <w:rPr>
+          <w:sz w:val="24"/>
+          <w:szCs w:val="24"/>
+        </w:rPr>
+      </w:pPr>
+      <w:r>
+        <w:rPr>
+          <w:sz w:val="24"/>
+          <w:szCs w:val="24"/>
+        </w:rPr>
+        <w:t xml:space="preserve">This puts me in good stead with regards to the distribution of the training dataset. Next, I looked into the null values contained within the training distribution. This was easily achieved using </w:t>
+      </w:r>
       <w:r>
         <w:rPr>
           <w:b/>
           <w:sz w:val="24"/>
           <w:szCs w:val="24"/>
         </w:rPr>
-        <w:t>info(</w:t>
-      </w:r>
-      <w:proofErr w:type="gramEnd"/>
+        <w:t>info()</w:t>
+      </w:r>
+      <w:r>
+        <w:rPr>
+          <w:sz w:val="24"/>
+          <w:szCs w:val="24"/>
+        </w:rPr>
+        <w:t xml:space="preserve"> method on my </w:t>
+      </w:r>
       <w:r>
         <w:rPr>
           <w:b/>
           <w:sz w:val="24"/>
           <w:szCs w:val="24"/>
         </w:rPr>
-        <w:t>)</w:t>
-      </w:r>
-      <w:r>
-        <w:rPr>
-          <w:sz w:val="24"/>
-          <w:szCs w:val="24"/>
-        </w:rPr>
-        <w:t xml:space="preserve"> method on my </w:t>
-      </w:r>
-      <w:r>
-        <w:rPr>
-          <w:b/>
-          <w:sz w:val="24"/>
-          <w:szCs w:val="24"/>
-        </w:rPr>
         <w:t>train</w:t>
       </w:r>
       <w:r>
@@ -1344,6 +1352,7 @@
       <w:r>
         <w:rPr>
           <w:noProof/>
+          <w:lang w:val="en-US" w:eastAsia="en-US"/>
         </w:rPr>
         <w:drawing>
           <wp:inline distT="0" distB="0" distL="0" distR="0" wp14:anchorId="44BDE31C" wp14:editId="4265AA44">
@@ -1440,6 +1449,7 @@
       <w:r>
         <w:rPr>
           <w:noProof/>
+          <w:lang w:val="en-US" w:eastAsia="en-US"/>
         </w:rPr>
         <w:lastRenderedPageBreak/>
         <w:drawing>
@@ -1501,16 +1511,23 @@
           <w:sz w:val="24"/>
           <w:szCs w:val="24"/>
         </w:rPr>
-        <w:t xml:space="preserve">Figure 4: Making sure the non-null rows are </w:t>
-      </w:r>
-      <w:proofErr w:type="gramStart"/>
+        <w:t xml:space="preserve">Figure </w:t>
+      </w:r>
       <w:r>
         <w:rPr>
           <w:i/>
           <w:sz w:val="24"/>
           <w:szCs w:val="24"/>
         </w:rPr>
-        <w:t xml:space="preserve">actually </w:t>
+        <w:t>2</w:t>
+      </w:r>
+      <w:r>
+        <w:rPr>
+          <w:i/>
+          <w:sz w:val="24"/>
+          <w:szCs w:val="24"/>
+        </w:rPr>
+        <w:t xml:space="preserve">: Making sure the non-null rows are actually </w:t>
       </w:r>
       <w:proofErr w:type="spellStart"/>
       <w:r>
@@ -1522,7 +1539,6 @@
         <w:t>NaN</w:t>
       </w:r>
       <w:proofErr w:type="spellEnd"/>
-      <w:proofErr w:type="gramEnd"/>
       <w:r>
         <w:rPr>
           <w:i/>
@@ -1698,6 +1714,7 @@
           <w:noProof/>
           <w:sz w:val="24"/>
           <w:szCs w:val="24"/>
+          <w:lang w:val="en-US" w:eastAsia="en-US"/>
         </w:rPr>
         <w:drawing>
           <wp:inline distT="0" distB="0" distL="0" distR="0" wp14:anchorId="4DE92B05" wp14:editId="05243344">
@@ -1764,16 +1781,32 @@
           <w:sz w:val="24"/>
           <w:szCs w:val="24"/>
         </w:rPr>
-        <w:t>Figure 2: Weighted log-loss function used in training the models and evaluation</w:t>
-      </w:r>
-    </w:p>
-    <w:p>
-      <w:pPr>
+        <w:t xml:space="preserve">Figure </w:t>
+      </w:r>
+      <w:r>
         <w:rPr>
           <w:i/>
           <w:sz w:val="24"/>
           <w:szCs w:val="24"/>
         </w:rPr>
+        <w:t>3</w:t>
+      </w:r>
+      <w:r>
+        <w:rPr>
+          <w:i/>
+          <w:sz w:val="24"/>
+          <w:szCs w:val="24"/>
+        </w:rPr>
+        <w:t>: Weighted log-loss function used in training the models and evaluation</w:t>
+      </w:r>
+    </w:p>
+    <w:p>
+      <w:pPr>
+        <w:rPr>
+          <w:i/>
+          <w:sz w:val="24"/>
+          <w:szCs w:val="24"/>
+        </w:rPr>
       </w:pPr>
     </w:p>
     <w:p>
@@ -1797,7 +1830,7 @@
           <w:sz w:val="24"/>
           <w:szCs w:val="24"/>
         </w:rPr>
-        <w:footnoteReference w:id="4"/>
+        <w:footnoteReference w:id="5"/>
       </w:r>
       <w:r>
         <w:rPr>
@@ -1882,6 +1915,15 @@
         </w:rPr>
         <w:t>I would also generate the confusion matrix to see if we can derive any further insights.</w:t>
       </w:r>
+    </w:p>
+    <w:p>
+      <w:pPr>
+        <w:jc w:val="both"/>
+        <w:rPr>
+          <w:sz w:val="24"/>
+          <w:szCs w:val="24"/>
+        </w:rPr>
+      </w:pPr>
     </w:p>
     <w:p>
       <w:pPr>
@@ -1893,143 +1935,223 @@
           <w:u w:val="single"/>
         </w:rPr>
       </w:pPr>
-    </w:p>
-    <w:p>
-      <w:pPr>
-        <w:jc w:val="both"/>
+      <w:r>
         <w:rPr>
           <w:b/>
           <w:sz w:val="28"/>
           <w:szCs w:val="28"/>
           <w:u w:val="single"/>
         </w:rPr>
-      </w:pPr>
-    </w:p>
-    <w:p>
-      <w:pPr>
-        <w:jc w:val="both"/>
-        <w:rPr>
-          <w:b/>
-          <w:sz w:val="28"/>
-          <w:szCs w:val="28"/>
-          <w:u w:val="single"/>
-        </w:rPr>
-      </w:pPr>
-      <w:r>
-        <w:rPr>
-          <w:b/>
-          <w:sz w:val="28"/>
-          <w:szCs w:val="28"/>
-          <w:u w:val="single"/>
-        </w:rPr>
-        <w:t xml:space="preserve">Data </w:t>
+        <w:lastRenderedPageBreak/>
+        <w:t xml:space="preserve">Algorithms &amp; Techniques </w:t>
+      </w:r>
+    </w:p>
+    <w:p>
+      <w:pPr>
+        <w:jc w:val="both"/>
+        <w:rPr>
+          <w:sz w:val="24"/>
+          <w:szCs w:val="24"/>
+        </w:rPr>
+      </w:pPr>
+      <w:r>
+        <w:rPr>
+          <w:sz w:val="24"/>
+          <w:szCs w:val="24"/>
+        </w:rPr>
+        <w:t xml:space="preserve">Neural networks </w:t>
+      </w:r>
+      <w:r>
+        <w:rPr>
+          <w:sz w:val="24"/>
+          <w:szCs w:val="24"/>
+        </w:rPr>
+        <w:t>are</w:t>
+      </w:r>
+      <w:r>
+        <w:rPr>
+          <w:sz w:val="24"/>
+          <w:szCs w:val="24"/>
+        </w:rPr>
+        <w:t xml:space="preserve"> adaptable</w:t>
+      </w:r>
+      <w:r>
+        <w:rPr>
+          <w:sz w:val="24"/>
+          <w:szCs w:val="24"/>
+        </w:rPr>
+        <w:t>,</w:t>
+      </w:r>
+      <w:r>
+        <w:rPr>
+          <w:sz w:val="24"/>
+          <w:szCs w:val="24"/>
+        </w:rPr>
+        <w:t xml:space="preserve"> and </w:t>
+      </w:r>
+      <w:r>
+        <w:rPr>
+          <w:sz w:val="24"/>
+          <w:szCs w:val="24"/>
+        </w:rPr>
+        <w:t>have been gaining traction in the field</w:t>
+      </w:r>
+      <w:r>
+        <w:rPr>
+          <w:sz w:val="24"/>
+          <w:szCs w:val="24"/>
+        </w:rPr>
+        <w:t xml:space="preserve"> </w:t>
+      </w:r>
+      <w:r>
+        <w:rPr>
+          <w:sz w:val="24"/>
+          <w:szCs w:val="24"/>
+        </w:rPr>
+        <w:t>for handling word vectors yielding comparable results to classical measures like Cascading Features and Shallow Join Training for Natural Language Processing problems</w:t>
+      </w:r>
+      <w:r>
+        <w:rPr>
+          <w:rStyle w:val="FootnoteReference"/>
+          <w:sz w:val="24"/>
+          <w:szCs w:val="24"/>
+        </w:rPr>
+        <w:footnoteReference w:id="6"/>
+      </w:r>
+      <w:r>
+        <w:rPr>
+          <w:sz w:val="24"/>
+          <w:szCs w:val="24"/>
+        </w:rPr>
+        <w:t xml:space="preserve">. </w:t>
+      </w:r>
+    </w:p>
+    <w:p>
+      <w:pPr>
+        <w:jc w:val="both"/>
+        <w:rPr>
+          <w:sz w:val="24"/>
+          <w:szCs w:val="24"/>
+        </w:rPr>
+      </w:pPr>
+      <w:r>
+        <w:rPr>
+          <w:sz w:val="24"/>
+          <w:szCs w:val="24"/>
+        </w:rPr>
+        <w:t>My original intention of training a model based on Convolutional Neural Networks (CNN)</w:t>
+      </w:r>
+      <w:r>
+        <w:rPr>
+          <w:sz w:val="24"/>
+          <w:szCs w:val="24"/>
+        </w:rPr>
+        <w:t xml:space="preserve"> </w:t>
+      </w:r>
+      <w:r>
+        <w:rPr>
+          <w:sz w:val="24"/>
+          <w:szCs w:val="24"/>
+        </w:rPr>
+        <w:t>over</w:t>
+      </w:r>
+      <w:r>
+        <w:rPr>
+          <w:sz w:val="24"/>
+          <w:szCs w:val="24"/>
+        </w:rPr>
+        <w:t xml:space="preserve"> RNNs </w:t>
+      </w:r>
+      <w:r>
+        <w:rPr>
+          <w:sz w:val="24"/>
+          <w:szCs w:val="24"/>
+        </w:rPr>
+        <w:t>was due to the fact that</w:t>
+      </w:r>
+      <w:r>
+        <w:rPr>
+          <w:sz w:val="24"/>
+          <w:szCs w:val="24"/>
+        </w:rPr>
+        <w:t xml:space="preserve"> RNNs are slower and fickler to train, and seque</w:t>
+      </w:r>
+      <w:r>
+        <w:rPr>
+          <w:sz w:val="24"/>
+          <w:szCs w:val="24"/>
+        </w:rPr>
+        <w:t>ncing may not be that important</w:t>
+      </w:r>
+      <w:r>
+        <w:rPr>
+          <w:rStyle w:val="FootnoteReference"/>
+          <w:sz w:val="24"/>
+          <w:szCs w:val="24"/>
+        </w:rPr>
+        <w:footnoteReference w:id="7"/>
+      </w:r>
+      <w:r>
+        <w:rPr>
+          <w:sz w:val="24"/>
+          <w:szCs w:val="24"/>
+        </w:rPr>
+        <w:t xml:space="preserve"> as ‘feelings’ detection (such as happiness or sadness) in </w:t>
+      </w:r>
+      <w:r>
+        <w:rPr>
+          <w:sz w:val="24"/>
+          <w:szCs w:val="24"/>
+        </w:rPr>
+        <w:t xml:space="preserve">corpora may be more essential.  </w:t>
+      </w:r>
+    </w:p>
+    <w:p>
+      <w:pPr>
+        <w:jc w:val="both"/>
+        <w:rPr>
+          <w:sz w:val="24"/>
+          <w:szCs w:val="24"/>
+        </w:rPr>
+      </w:pPr>
+      <w:r>
+        <w:rPr>
+          <w:sz w:val="24"/>
+          <w:szCs w:val="24"/>
+        </w:rPr>
+        <w:t xml:space="preserve">However, after further research, I realised that the Siamese </w:t>
       </w:r>
       <w:proofErr w:type="spellStart"/>
       <w:r>
         <w:rPr>
-          <w:b/>
-          <w:sz w:val="28"/>
-          <w:szCs w:val="28"/>
-          <w:u w:val="single"/>
-        </w:rPr>
-        <w:t>Preprocessing</w:t>
+          <w:sz w:val="24"/>
+          <w:szCs w:val="24"/>
+        </w:rPr>
+        <w:t>Manhatten</w:t>
       </w:r>
       <w:proofErr w:type="spellEnd"/>
-    </w:p>
-    <w:p>
-      <w:pPr>
-        <w:jc w:val="both"/>
-        <w:rPr>
-          <w:b/>
-          <w:sz w:val="28"/>
-          <w:szCs w:val="28"/>
-          <w:u w:val="single"/>
-        </w:rPr>
-      </w:pPr>
-    </w:p>
-    <w:p>
-      <w:pPr>
-        <w:jc w:val="both"/>
-        <w:rPr>
-          <w:b/>
-          <w:sz w:val="28"/>
-          <w:szCs w:val="28"/>
-          <w:u w:val="single"/>
-        </w:rPr>
-      </w:pPr>
-      <w:r>
-        <w:rPr>
-          <w:b/>
-          <w:sz w:val="28"/>
-          <w:szCs w:val="28"/>
-          <w:u w:val="single"/>
-        </w:rPr>
-        <w:t xml:space="preserve">Algorithms &amp; Techniques </w:t>
-      </w:r>
-    </w:p>
-    <w:p>
-      <w:pPr>
-        <w:jc w:val="both"/>
-        <w:rPr>
-          <w:sz w:val="24"/>
-          <w:szCs w:val="24"/>
-        </w:rPr>
-      </w:pPr>
-      <w:r>
-        <w:rPr>
-          <w:sz w:val="24"/>
-          <w:szCs w:val="24"/>
-        </w:rPr>
-        <w:t xml:space="preserve">Neural networks </w:t>
-      </w:r>
-      <w:r>
-        <w:rPr>
-          <w:sz w:val="24"/>
-          <w:szCs w:val="24"/>
-        </w:rPr>
-        <w:t>are</w:t>
-      </w:r>
-      <w:r>
-        <w:rPr>
-          <w:sz w:val="24"/>
-          <w:szCs w:val="24"/>
-        </w:rPr>
-        <w:t xml:space="preserve"> adaptable</w:t>
-      </w:r>
-      <w:r>
-        <w:rPr>
-          <w:sz w:val="24"/>
-          <w:szCs w:val="24"/>
-        </w:rPr>
-        <w:t>,</w:t>
-      </w:r>
-      <w:r>
-        <w:rPr>
-          <w:sz w:val="24"/>
-          <w:szCs w:val="24"/>
-        </w:rPr>
-        <w:t xml:space="preserve"> and </w:t>
-      </w:r>
-      <w:r>
-        <w:rPr>
-          <w:sz w:val="24"/>
-          <w:szCs w:val="24"/>
-        </w:rPr>
-        <w:t>have been gaining traction in the field</w:t>
-      </w:r>
-      <w:r>
-        <w:rPr>
-          <w:sz w:val="24"/>
-          <w:szCs w:val="24"/>
-        </w:rPr>
-        <w:t xml:space="preserve"> </w:t>
-      </w:r>
-      <w:r>
-        <w:rPr>
-          <w:sz w:val="24"/>
-          <w:szCs w:val="24"/>
-        </w:rPr>
-        <w:t>for handling word vectors yielding comparable results to classical measures like Cascading Features and Shallow Join Training for Natural Language Processing problems</w:t>
+      <w:r>
+        <w:rPr>
+          <w:sz w:val="24"/>
+          <w:szCs w:val="24"/>
+        </w:rPr>
+        <w:t xml:space="preserve"> LSTM (</w:t>
+      </w:r>
+      <w:proofErr w:type="spellStart"/>
+      <w:r>
+        <w:rPr>
+          <w:sz w:val="24"/>
+          <w:szCs w:val="24"/>
+        </w:rPr>
+        <w:t>MaLSTM</w:t>
+      </w:r>
+      <w:proofErr w:type="spellEnd"/>
+      <w:r>
+        <w:rPr>
+          <w:sz w:val="24"/>
+          <w:szCs w:val="24"/>
+        </w:rPr>
+        <w:t>)</w:t>
       </w:r>
       <w:r>
         <w:rPr>
@@ -2037,88 +2159,30 @@
           <w:sz w:val="24"/>
           <w:szCs w:val="24"/>
         </w:rPr>
-        <w:footnoteReference w:id="5"/>
-      </w:r>
-      <w:r>
-        <w:rPr>
-          <w:sz w:val="24"/>
-          <w:szCs w:val="24"/>
-        </w:rPr>
-        <w:t xml:space="preserve">. </w:t>
-      </w:r>
-    </w:p>
-    <w:p>
-      <w:pPr>
-        <w:jc w:val="both"/>
-        <w:rPr>
-          <w:sz w:val="24"/>
-          <w:szCs w:val="24"/>
-        </w:rPr>
-      </w:pPr>
-      <w:r>
-        <w:rPr>
-          <w:sz w:val="24"/>
-          <w:szCs w:val="24"/>
-        </w:rPr>
-        <w:t>My original intention of training a model based on Convolutional Neural Networks (CNN)</w:t>
-      </w:r>
-      <w:r>
-        <w:rPr>
-          <w:sz w:val="24"/>
-          <w:szCs w:val="24"/>
-        </w:rPr>
-        <w:t xml:space="preserve"> </w:t>
-      </w:r>
-      <w:r>
-        <w:rPr>
-          <w:sz w:val="24"/>
-          <w:szCs w:val="24"/>
-        </w:rPr>
-        <w:t>over</w:t>
-      </w:r>
-      <w:r>
-        <w:rPr>
-          <w:sz w:val="24"/>
-          <w:szCs w:val="24"/>
-        </w:rPr>
-        <w:t xml:space="preserve"> RNNs </w:t>
-      </w:r>
-      <w:r>
-        <w:rPr>
-          <w:sz w:val="24"/>
-          <w:szCs w:val="24"/>
-        </w:rPr>
-        <w:t>was due to the fact that</w:t>
-      </w:r>
-      <w:r>
-        <w:rPr>
-          <w:sz w:val="24"/>
-          <w:szCs w:val="24"/>
-        </w:rPr>
-        <w:t xml:space="preserve"> RNNs are slower and </w:t>
-      </w:r>
-      <w:proofErr w:type="gramStart"/>
-      <w:r>
-        <w:rPr>
-          <w:sz w:val="24"/>
-          <w:szCs w:val="24"/>
-        </w:rPr>
-        <w:t>more fickle</w:t>
-      </w:r>
-      <w:proofErr w:type="gramEnd"/>
-      <w:r>
-        <w:rPr>
-          <w:sz w:val="24"/>
-          <w:szCs w:val="24"/>
-        </w:rPr>
-        <w:t xml:space="preserve"> to train, and seque</w:t>
-      </w:r>
-      <w:r>
-        <w:rPr>
-          <w:sz w:val="24"/>
-          <w:szCs w:val="24"/>
-        </w:rPr>
-        <w:t>ncing may not be that important</w:t>
+        <w:footnoteReference w:id="8"/>
+      </w:r>
+      <w:r>
+        <w:rPr>
+          <w:sz w:val="24"/>
+          <w:szCs w:val="24"/>
+        </w:rPr>
+        <w:t xml:space="preserve"> provides a rather straightforward approach to the problem of sentence similarity. With reference to Figure 1, the </w:t>
+      </w:r>
+      <w:proofErr w:type="spellStart"/>
+      <w:r>
+        <w:rPr>
+          <w:sz w:val="24"/>
+          <w:szCs w:val="24"/>
+        </w:rPr>
+        <w:t>MaLSTM</w:t>
+      </w:r>
+      <w:proofErr w:type="spellEnd"/>
+      <w:r>
+        <w:rPr>
+          <w:sz w:val="24"/>
+          <w:szCs w:val="24"/>
+        </w:rPr>
+        <w:t xml:space="preserve"> has outperformed its counterparts (similar semantic handling models) by obtaining the lowest mean squared error on the SICK (Sentences Involving Compositional Knowledge) dataset – usually used to gauge performances of models with regards to accounting for syntactic and semantic issues</w:t>
       </w:r>
       <w:r>
         <w:rPr>
@@ -2126,117 +2190,7 @@
           <w:sz w:val="24"/>
           <w:szCs w:val="24"/>
         </w:rPr>
-        <w:footnoteReference w:id="6"/>
-      </w:r>
-      <w:r>
-        <w:rPr>
-          <w:sz w:val="24"/>
-          <w:szCs w:val="24"/>
-        </w:rPr>
-        <w:t xml:space="preserve"> as ‘feelings’ detection (such as happiness or sadness) in </w:t>
-      </w:r>
-      <w:r>
-        <w:rPr>
-          <w:sz w:val="24"/>
-          <w:szCs w:val="24"/>
-        </w:rPr>
-        <w:t xml:space="preserve">corpora may be more essential.  </w:t>
-      </w:r>
-    </w:p>
-    <w:p>
-      <w:pPr>
-        <w:jc w:val="both"/>
-        <w:rPr>
-          <w:sz w:val="24"/>
-          <w:szCs w:val="24"/>
-        </w:rPr>
-      </w:pPr>
-      <w:r>
-        <w:rPr>
-          <w:sz w:val="24"/>
-          <w:szCs w:val="24"/>
-        </w:rPr>
-        <w:t xml:space="preserve">However, after further research, I realised that the Siamese </w:t>
-      </w:r>
-      <w:proofErr w:type="spellStart"/>
-      <w:r>
-        <w:rPr>
-          <w:sz w:val="24"/>
-          <w:szCs w:val="24"/>
-        </w:rPr>
-        <w:t>Manhatten</w:t>
-      </w:r>
-      <w:proofErr w:type="spellEnd"/>
-      <w:r>
-        <w:rPr>
-          <w:sz w:val="24"/>
-          <w:szCs w:val="24"/>
-        </w:rPr>
-        <w:t xml:space="preserve"> LSTM (</w:t>
-      </w:r>
-      <w:proofErr w:type="spellStart"/>
-      <w:r>
-        <w:rPr>
-          <w:sz w:val="24"/>
-          <w:szCs w:val="24"/>
-        </w:rPr>
-        <w:t>MaLSTM</w:t>
-      </w:r>
-      <w:proofErr w:type="spellEnd"/>
-      <w:r>
-        <w:rPr>
-          <w:sz w:val="24"/>
-          <w:szCs w:val="24"/>
-        </w:rPr>
-        <w:t>)</w:t>
-      </w:r>
-      <w:r>
-        <w:rPr>
-          <w:rStyle w:val="FootnoteReference"/>
-          <w:sz w:val="24"/>
-          <w:szCs w:val="24"/>
-        </w:rPr>
-        <w:footnoteReference w:id="7"/>
-      </w:r>
-      <w:r>
-        <w:rPr>
-          <w:sz w:val="24"/>
-          <w:szCs w:val="24"/>
-        </w:rPr>
-        <w:t xml:space="preserve"> provides a rather straightforward approach to the problem of sentence similarity. With reference to Figure 1, the </w:t>
-      </w:r>
-      <w:proofErr w:type="spellStart"/>
-      <w:r>
-        <w:rPr>
-          <w:sz w:val="24"/>
-          <w:szCs w:val="24"/>
-        </w:rPr>
-        <w:t>MaLSTM</w:t>
-      </w:r>
-      <w:proofErr w:type="spellEnd"/>
-      <w:r>
-        <w:rPr>
-          <w:sz w:val="24"/>
-          <w:szCs w:val="24"/>
-        </w:rPr>
-        <w:t xml:space="preserve"> has outperformed </w:t>
-      </w:r>
-      <w:bookmarkStart w:id="0" w:name="_GoBack"/>
-      <w:bookmarkEnd w:id="0"/>
-      <w:r>
-        <w:rPr>
-          <w:sz w:val="24"/>
-          <w:szCs w:val="24"/>
-        </w:rPr>
-        <w:t>its counterparts (similar semantic handling models) by obtaining the lowest mean squared error on the SICK (Sentences Involving Compositional Knowledge) dataset – usually used to gauge performances of models with regards to accounting for syntactic and semantic issues</w:t>
-      </w:r>
-      <w:r>
-        <w:rPr>
-          <w:rStyle w:val="FootnoteReference"/>
-          <w:sz w:val="24"/>
-          <w:szCs w:val="24"/>
-        </w:rPr>
-        <w:footnoteReference w:id="8"/>
+        <w:footnoteReference w:id="9"/>
       </w:r>
       <w:r>
         <w:rPr>
@@ -2268,10 +2222,10 @@
           <w:noProof/>
           <w:sz w:val="24"/>
           <w:szCs w:val="24"/>
-        </w:rPr>
-        <w:lastRenderedPageBreak/>
+          <w:lang w:val="en-US" w:eastAsia="en-US"/>
+        </w:rPr>
         <w:drawing>
-          <wp:inline distT="0" distB="0" distL="0" distR="0" wp14:anchorId="26F3C5E2" wp14:editId="70FB372E">
+          <wp:inline distT="0" distB="0" distL="0" distR="0" wp14:anchorId="2D2B988C" wp14:editId="7C880700">
             <wp:extent cx="3078480" cy="2598420"/>
             <wp:effectExtent l="0" t="0" r="7620" b="0"/>
             <wp:docPr id="2" name="Picture 2"/>
@@ -2335,7 +2289,24 @@
           <w:sz w:val="24"/>
           <w:szCs w:val="24"/>
         </w:rPr>
-        <w:t>Figure 1: Referencing the MSE column, it has the lowest error rate compared to the other models based on the SICK semantic similarity task.</w:t>
+        <w:lastRenderedPageBreak/>
+        <w:t xml:space="preserve">Figure </w:t>
+      </w:r>
+      <w:r>
+        <w:rPr>
+          <w:i/>
+          <w:sz w:val="24"/>
+          <w:szCs w:val="24"/>
+        </w:rPr>
+        <w:t>4</w:t>
+      </w:r>
+      <w:r>
+        <w:rPr>
+          <w:i/>
+          <w:sz w:val="24"/>
+          <w:szCs w:val="24"/>
+        </w:rPr>
+        <w:t>: Referencing the MSE column, it has the lowest error rate compared to the other models based on the SICK semantic similarity task.</w:t>
       </w:r>
     </w:p>
     <w:p>
@@ -2359,15 +2330,17 @@
           <w:u w:val="single"/>
         </w:rPr>
       </w:pPr>
-      <w:r>
+    </w:p>
+    <w:p>
+      <w:pPr>
+        <w:jc w:val="both"/>
         <w:rPr>
           <w:b/>
           <w:sz w:val="28"/>
           <w:szCs w:val="28"/>
           <w:u w:val="single"/>
         </w:rPr>
-        <w:t>Implementation</w:t>
-      </w:r>
+      </w:pPr>
     </w:p>
     <w:p>
       <w:pPr>
@@ -2386,28 +2359,77 @@
           <w:szCs w:val="28"/>
           <w:u w:val="single"/>
         </w:rPr>
-        <w:t xml:space="preserve"> </w:t>
-      </w:r>
-    </w:p>
-    <w:p>
-      <w:pPr>
-        <w:jc w:val="both"/>
+        <w:t xml:space="preserve">Data </w:t>
+      </w:r>
+      <w:proofErr w:type="spellStart"/>
+      <w:r>
         <w:rPr>
           <w:b/>
           <w:sz w:val="28"/>
           <w:szCs w:val="28"/>
           <w:u w:val="single"/>
         </w:rPr>
-      </w:pPr>
-      <w:r>
+        <w:t>Preprocessing</w:t>
+      </w:r>
+      <w:proofErr w:type="spellEnd"/>
+    </w:p>
+    <w:p>
+      <w:pPr>
+        <w:pStyle w:val="ListParagraph"/>
+        <w:numPr>
+          <w:ilvl w:val="0"/>
+          <w:numId w:val="10"/>
+        </w:numPr>
+        <w:jc w:val="both"/>
+        <w:rPr>
+          <w:sz w:val="24"/>
+          <w:szCs w:val="24"/>
+        </w:rPr>
+      </w:pPr>
+      <w:r>
+        <w:rPr>
+          <w:sz w:val="24"/>
+          <w:szCs w:val="24"/>
+        </w:rPr>
+        <w:t xml:space="preserve">Classical features &amp; word </w:t>
+      </w:r>
+      <w:proofErr w:type="spellStart"/>
+      <w:r>
+        <w:rPr>
+          <w:sz w:val="24"/>
+          <w:szCs w:val="24"/>
+        </w:rPr>
+        <w:t>embeddings</w:t>
+      </w:r>
+      <w:proofErr w:type="spellEnd"/>
+      <w:r>
+        <w:rPr>
+          <w:sz w:val="24"/>
+          <w:szCs w:val="24"/>
+        </w:rPr>
+        <w:t xml:space="preserve"> processing </w:t>
+      </w:r>
+    </w:p>
+    <w:p>
+      <w:pPr>
+        <w:pStyle w:val="ListParagraph"/>
+        <w:jc w:val="both"/>
+        <w:rPr>
+          <w:sz w:val="24"/>
+          <w:szCs w:val="24"/>
+        </w:rPr>
+      </w:pPr>
+    </w:p>
+    <w:p>
+      <w:pPr>
+        <w:jc w:val="both"/>
         <w:rPr>
           <w:b/>
           <w:sz w:val="28"/>
           <w:szCs w:val="28"/>
           <w:u w:val="single"/>
         </w:rPr>
-        <w:t>Benchmark</w:t>
-      </w:r>
+      </w:pPr>
     </w:p>
     <w:p>
       <w:pPr>
@@ -2419,26 +2441,47 @@
           <w:u w:val="single"/>
         </w:rPr>
       </w:pPr>
-    </w:p>
-    <w:p>
-      <w:pPr>
-        <w:jc w:val="both"/>
+      <w:r>
         <w:rPr>
           <w:b/>
           <w:sz w:val="28"/>
           <w:szCs w:val="28"/>
           <w:u w:val="single"/>
         </w:rPr>
-      </w:pPr>
-      <w:r>
+        <w:t>Implementation</w:t>
+      </w:r>
+    </w:p>
+    <w:p>
+      <w:pPr>
+        <w:pStyle w:val="ListParagraph"/>
+        <w:numPr>
+          <w:ilvl w:val="0"/>
+          <w:numId w:val="10"/>
+        </w:numPr>
+        <w:jc w:val="both"/>
         <w:rPr>
           <w:b/>
           <w:sz w:val="28"/>
           <w:szCs w:val="28"/>
           <w:u w:val="single"/>
         </w:rPr>
-        <w:t>Refinement</w:t>
-      </w:r>
+      </w:pPr>
+      <w:r>
+        <w:rPr>
+          <w:sz w:val="24"/>
+          <w:szCs w:val="24"/>
+        </w:rPr>
+        <w:t xml:space="preserve">Code chunk to show evaluation of both random forests &amp; </w:t>
+      </w:r>
+      <w:proofErr w:type="spellStart"/>
+      <w:r>
+        <w:rPr>
+          <w:sz w:val="24"/>
+          <w:szCs w:val="24"/>
+        </w:rPr>
+        <w:t>MaLSTM</w:t>
+      </w:r>
+      <w:proofErr w:type="spellEnd"/>
     </w:p>
     <w:p>
       <w:pPr>
@@ -2450,40 +2493,71 @@
           <w:u w:val="single"/>
         </w:rPr>
       </w:pPr>
-    </w:p>
-    <w:p>
-      <w:pPr>
-        <w:jc w:val="both"/>
+      <w:r>
         <w:rPr>
           <w:b/>
           <w:sz w:val="28"/>
           <w:szCs w:val="28"/>
           <w:u w:val="single"/>
         </w:rPr>
-      </w:pPr>
-      <w:r>
+        <w:t>Benchmark</w:t>
+      </w:r>
+    </w:p>
+    <w:p>
+      <w:pPr>
+        <w:pStyle w:val="ListParagraph"/>
+        <w:numPr>
+          <w:ilvl w:val="0"/>
+          <w:numId w:val="9"/>
+        </w:numPr>
+        <w:jc w:val="both"/>
+        <w:rPr>
+          <w:sz w:val="24"/>
+          <w:szCs w:val="24"/>
+        </w:rPr>
+      </w:pPr>
+      <w:r>
+        <w:rPr>
+          <w:sz w:val="24"/>
+          <w:szCs w:val="24"/>
+        </w:rPr>
+        <w:t xml:space="preserve">Build </w:t>
+      </w:r>
+      <w:r>
+        <w:rPr>
+          <w:sz w:val="24"/>
+          <w:szCs w:val="24"/>
+        </w:rPr>
+        <w:t>Random Forests Classifier on classical features built through the sentences</w:t>
+      </w:r>
+    </w:p>
+    <w:p>
+      <w:pPr>
+        <w:jc w:val="both"/>
         <w:rPr>
           <w:b/>
           <w:sz w:val="28"/>
           <w:szCs w:val="28"/>
           <w:u w:val="single"/>
         </w:rPr>
-        <w:t>Model Evaluation &amp; Validation</w:t>
-      </w:r>
-    </w:p>
-    <w:p>
-      <w:pPr>
-        <w:jc w:val="both"/>
+      </w:pPr>
+      <w:r>
         <w:rPr>
           <w:b/>
           <w:sz w:val="28"/>
           <w:szCs w:val="28"/>
           <w:u w:val="single"/>
         </w:rPr>
-      </w:pPr>
-    </w:p>
-    <w:p>
-      <w:pPr>
+        <w:t>Refinement</w:t>
+      </w:r>
+    </w:p>
+    <w:p>
+      <w:pPr>
+        <w:pStyle w:val="ListParagraph"/>
+        <w:numPr>
+          <w:ilvl w:val="0"/>
+          <w:numId w:val="9"/>
+        </w:numPr>
         <w:jc w:val="both"/>
         <w:rPr>
           <w:b/>
@@ -2494,12 +2568,371 @@
       </w:pPr>
       <w:r>
         <w:rPr>
+          <w:sz w:val="24"/>
+          <w:szCs w:val="24"/>
+        </w:rPr>
+        <w:t xml:space="preserve">Built a Siamese </w:t>
+      </w:r>
+      <w:proofErr w:type="spellStart"/>
+      <w:r>
+        <w:rPr>
+          <w:sz w:val="24"/>
+          <w:szCs w:val="24"/>
+        </w:rPr>
+        <w:t>MaLSTM</w:t>
+      </w:r>
+      <w:proofErr w:type="spellEnd"/>
+      <w:r>
+        <w:rPr>
+          <w:sz w:val="24"/>
+          <w:szCs w:val="24"/>
+        </w:rPr>
+        <w:t xml:space="preserve"> prediction model trained on pre-trained word </w:t>
+      </w:r>
+      <w:proofErr w:type="spellStart"/>
+      <w:r>
+        <w:rPr>
+          <w:sz w:val="24"/>
+          <w:szCs w:val="24"/>
+        </w:rPr>
+        <w:t>embeddings</w:t>
+      </w:r>
+      <w:proofErr w:type="spellEnd"/>
+      <w:r>
+        <w:rPr>
+          <w:sz w:val="24"/>
+          <w:szCs w:val="24"/>
+        </w:rPr>
+        <w:t xml:space="preserve"> from Google</w:t>
+      </w:r>
+    </w:p>
+    <w:p>
+      <w:pPr>
+        <w:jc w:val="both"/>
+        <w:rPr>
           <w:b/>
           <w:sz w:val="28"/>
           <w:szCs w:val="28"/>
           <w:u w:val="single"/>
         </w:rPr>
+      </w:pPr>
+      <w:r>
+        <w:rPr>
+          <w:b/>
+          <w:sz w:val="28"/>
+          <w:szCs w:val="28"/>
+          <w:u w:val="single"/>
+        </w:rPr>
+        <w:t>Model Evaluation &amp; Validation</w:t>
+      </w:r>
+    </w:p>
+    <w:p>
+      <w:pPr>
+        <w:pStyle w:val="ListParagraph"/>
+        <w:numPr>
+          <w:ilvl w:val="0"/>
+          <w:numId w:val="9"/>
+        </w:numPr>
+        <w:jc w:val="both"/>
+        <w:rPr>
+          <w:b/>
+          <w:sz w:val="28"/>
+          <w:szCs w:val="28"/>
+          <w:u w:val="single"/>
+        </w:rPr>
+      </w:pPr>
+      <w:r>
+        <w:rPr>
+          <w:sz w:val="24"/>
+          <w:szCs w:val="24"/>
+        </w:rPr>
+        <w:t xml:space="preserve">Benchmarks from </w:t>
+      </w:r>
+      <w:proofErr w:type="spellStart"/>
+      <w:r>
+        <w:rPr>
+          <w:sz w:val="24"/>
+          <w:szCs w:val="24"/>
+        </w:rPr>
+        <w:t>Kaggle</w:t>
+      </w:r>
+      <w:proofErr w:type="spellEnd"/>
+      <w:r>
+        <w:rPr>
+          <w:sz w:val="24"/>
+          <w:szCs w:val="24"/>
+        </w:rPr>
+        <w:t xml:space="preserve"> ranking and error loss rate. (validation accuracy?)</w:t>
+      </w:r>
+    </w:p>
+    <w:p>
+      <w:pPr>
+        <w:pStyle w:val="ListParagraph"/>
+        <w:numPr>
+          <w:ilvl w:val="0"/>
+          <w:numId w:val="9"/>
+        </w:numPr>
+        <w:jc w:val="both"/>
+        <w:rPr>
+          <w:b/>
+          <w:sz w:val="28"/>
+          <w:szCs w:val="28"/>
+          <w:u w:val="single"/>
+        </w:rPr>
+      </w:pPr>
+      <w:r>
+        <w:rPr>
+          <w:sz w:val="24"/>
+          <w:szCs w:val="24"/>
+        </w:rPr>
+        <w:t xml:space="preserve">Briefly talk about the robustness provided by </w:t>
+      </w:r>
+      <w:proofErr w:type="spellStart"/>
+      <w:r>
+        <w:rPr>
+          <w:sz w:val="24"/>
+          <w:szCs w:val="24"/>
+        </w:rPr>
+        <w:t>GridSearch</w:t>
+      </w:r>
+      <w:proofErr w:type="spellEnd"/>
+      <w:r>
+        <w:rPr>
+          <w:sz w:val="24"/>
+          <w:szCs w:val="24"/>
+        </w:rPr>
+        <w:t xml:space="preserve"> and cross validation</w:t>
+      </w:r>
+    </w:p>
+    <w:p>
+      <w:pPr>
+        <w:jc w:val="both"/>
+        <w:rPr>
+          <w:b/>
+          <w:sz w:val="28"/>
+          <w:szCs w:val="28"/>
+          <w:u w:val="single"/>
+        </w:rPr>
+      </w:pPr>
+      <w:r>
+        <w:rPr>
+          <w:b/>
+          <w:sz w:val="28"/>
+          <w:szCs w:val="28"/>
+          <w:u w:val="single"/>
+        </w:rPr>
         <w:t>Reflections &amp; Improvements</w:t>
+      </w:r>
+    </w:p>
+    <w:p>
+      <w:pPr>
+        <w:jc w:val="both"/>
+        <w:rPr>
+          <w:sz w:val="24"/>
+          <w:szCs w:val="24"/>
+        </w:rPr>
+      </w:pPr>
+      <w:r>
+        <w:rPr>
+          <w:sz w:val="24"/>
+          <w:szCs w:val="24"/>
+        </w:rPr>
+        <w:t>In</w:t>
+      </w:r>
+      <w:r>
+        <w:rPr>
+          <w:sz w:val="24"/>
+          <w:szCs w:val="24"/>
+        </w:rPr>
+        <w:t xml:space="preserve"> conclusion, after rigorous testing and tuning of the prediction model’s parameters, I believe there are a few points we can conclude for the end model:</w:t>
+      </w:r>
+    </w:p>
+    <w:p>
+      <w:pPr>
+        <w:pStyle w:val="ListParagraph"/>
+        <w:numPr>
+          <w:ilvl w:val="0"/>
+          <w:numId w:val="8"/>
+        </w:numPr>
+        <w:jc w:val="both"/>
+        <w:rPr>
+          <w:sz w:val="24"/>
+          <w:szCs w:val="24"/>
+        </w:rPr>
+      </w:pPr>
+      <w:r>
+        <w:rPr>
+          <w:sz w:val="24"/>
+          <w:szCs w:val="24"/>
+        </w:rPr>
+        <w:t xml:space="preserve">Firstly, transfer learning could be applied to our initial weights – pre-train </w:t>
+      </w:r>
+      <w:proofErr w:type="spellStart"/>
+      <w:r>
+        <w:rPr>
+          <w:sz w:val="24"/>
+          <w:szCs w:val="24"/>
+        </w:rPr>
+        <w:t>MaLSTM</w:t>
+      </w:r>
+      <w:proofErr w:type="spellEnd"/>
+      <w:r>
+        <w:rPr>
+          <w:sz w:val="24"/>
+          <w:szCs w:val="24"/>
+        </w:rPr>
+        <w:t xml:space="preserve"> on separate sentence-pair data provided in the </w:t>
+      </w:r>
+      <w:proofErr w:type="spellStart"/>
+      <w:r>
+        <w:t>SemEval</w:t>
+      </w:r>
+      <w:proofErr w:type="spellEnd"/>
+      <w:r>
+        <w:t xml:space="preserve"> 2013 Semantic Textual Similarity </w:t>
+      </w:r>
+      <w:r>
+        <w:t>paper</w:t>
+      </w:r>
+      <w:r>
+        <w:rPr>
+          <w:rStyle w:val="FootnoteReference"/>
+        </w:rPr>
+        <w:footnoteReference w:id="10"/>
+      </w:r>
+      <w:r>
+        <w:t>instead</w:t>
+      </w:r>
+      <w:r>
+        <w:rPr>
+          <w:sz w:val="24"/>
+          <w:szCs w:val="24"/>
+        </w:rPr>
+        <w:t xml:space="preserve"> of randomly drawing weights from a Gaussian distribution. </w:t>
+      </w:r>
+      <w:r>
+        <w:rPr>
+          <w:sz w:val="24"/>
+          <w:szCs w:val="24"/>
+        </w:rPr>
+        <w:t xml:space="preserve"> This has proven to be a superior starting point compared to random </w:t>
+      </w:r>
+      <w:proofErr w:type="spellStart"/>
+      <w:r>
+        <w:rPr>
+          <w:sz w:val="24"/>
+          <w:szCs w:val="24"/>
+        </w:rPr>
+        <w:t>initliazation</w:t>
+      </w:r>
+      <w:proofErr w:type="spellEnd"/>
+      <w:r>
+        <w:rPr>
+          <w:sz w:val="24"/>
+          <w:szCs w:val="24"/>
+        </w:rPr>
+        <w:t>.</w:t>
+      </w:r>
+    </w:p>
+    <w:p>
+      <w:pPr>
+        <w:pStyle w:val="ListParagraph"/>
+        <w:numPr>
+          <w:ilvl w:val="0"/>
+          <w:numId w:val="8"/>
+        </w:numPr>
+        <w:jc w:val="both"/>
+        <w:rPr>
+          <w:sz w:val="24"/>
+          <w:szCs w:val="24"/>
+        </w:rPr>
+      </w:pPr>
+      <w:r>
+        <w:rPr>
+          <w:sz w:val="24"/>
+          <w:szCs w:val="24"/>
+        </w:rPr>
+        <w:t>Generate possible new data, be it manually or through generative deep learning systems such as the GAN (Generative Adversarial Networks) to be used in the training processes. More data usually provides more robust and reliable prediction models.</w:t>
+      </w:r>
+    </w:p>
+    <w:p>
+      <w:pPr>
+        <w:pStyle w:val="ListParagraph"/>
+        <w:numPr>
+          <w:ilvl w:val="0"/>
+          <w:numId w:val="8"/>
+        </w:numPr>
+        <w:jc w:val="both"/>
+        <w:rPr>
+          <w:sz w:val="24"/>
+          <w:szCs w:val="24"/>
+        </w:rPr>
+      </w:pPr>
+      <w:r>
+        <w:rPr>
+          <w:sz w:val="24"/>
+          <w:szCs w:val="24"/>
+        </w:rPr>
+        <w:lastRenderedPageBreak/>
+        <w:t>Possibly replace words with their synonyms to obtain more training data.</w:t>
+      </w:r>
+    </w:p>
+    <w:p>
+      <w:pPr>
+        <w:pStyle w:val="ListParagraph"/>
+        <w:numPr>
+          <w:ilvl w:val="0"/>
+          <w:numId w:val="8"/>
+        </w:numPr>
+        <w:jc w:val="both"/>
+        <w:rPr>
+          <w:sz w:val="24"/>
+          <w:szCs w:val="24"/>
+        </w:rPr>
+      </w:pPr>
+      <w:r>
+        <w:rPr>
+          <w:sz w:val="24"/>
+          <w:szCs w:val="24"/>
+        </w:rPr>
+        <w:t xml:space="preserve">The word </w:t>
+      </w:r>
+      <w:proofErr w:type="spellStart"/>
+      <w:r>
+        <w:rPr>
+          <w:sz w:val="24"/>
+          <w:szCs w:val="24"/>
+        </w:rPr>
+        <w:t>embeddings</w:t>
+      </w:r>
+      <w:proofErr w:type="spellEnd"/>
+      <w:r>
+        <w:rPr>
+          <w:sz w:val="24"/>
+          <w:szCs w:val="24"/>
+        </w:rPr>
+        <w:t xml:space="preserve"> from Google that I have utilized may not have been the best contextual corpus to derive weights from as Google’s corpus was based on news articles and reports. This corpus may not be providing totally relevant context to my corpus of sentences from a diversity of categories on Quora.</w:t>
+      </w:r>
+    </w:p>
+    <w:p>
+      <w:pPr>
+        <w:pStyle w:val="ListParagraph"/>
+        <w:numPr>
+          <w:ilvl w:val="0"/>
+          <w:numId w:val="8"/>
+        </w:numPr>
+        <w:jc w:val="both"/>
+        <w:rPr>
+          <w:sz w:val="24"/>
+          <w:szCs w:val="24"/>
+        </w:rPr>
+      </w:pPr>
+      <w:r>
+        <w:rPr>
+          <w:sz w:val="24"/>
+          <w:szCs w:val="24"/>
+        </w:rPr>
+        <w:t>Lastly, the classical features could have been expanded on as the number of features were limited – might not have been a representative trained Random Forests classifier.</w:t>
       </w:r>
     </w:p>
     <w:sectPr>
@@ -2513,7 +2946,7 @@
 </file>
 
 <file path=word/endnotes.xml><?xml version="1.0" encoding="utf-8"?>
-<w:endnotes xmlns:wpc="http://schemas.microsoft.com/office/word/2010/wordprocessingCanvas" xmlns:cx="http://schemas.microsoft.com/office/drawing/2014/chartex" xmlns:cx1="http://schemas.microsoft.com/office/drawing/2015/9/8/chartex" xmlns:cx2="http://schemas.microsoft.com/office/drawing/2015/10/21/chartex" xmlns:cx3="http://schemas.microsoft.com/office/drawing/2016/5/9/chartex" xmlns:cx4="http://schemas.microsoft.com/office/drawing/2016/5/10/chartex" xmlns:cx5="http://schemas.microsoft.com/office/drawing/2016/5/11/chartex" xmlns:cx6="http://schemas.microsoft.com/office/drawing/2016/5/12/chartex" xmlns:cx7="http://schemas.microsoft.com/office/drawing/2016/5/13/chartex" xmlns:cx8="http://schemas.microsoft.com/office/drawing/2016/5/14/chartex" xmlns:mc="http://schemas.openxmlformats.org/markup-compatibility/2006" xmlns:aink="http://schemas.microsoft.com/office/drawing/2016/ink" xmlns:am3d="http://schemas.microsoft.com/office/drawing/2017/model3d" xmlns:o="urn:schemas-microsoft-com:office:office" xmlns:r="http://schemas.openxmlformats.org/officeDocument/2006/relationships" xmlns:m="http://schemas.openxmlformats.org/officeDocument/2006/math" xmlns:v="urn:schemas-microsoft-com:vml" xmlns:wp14="http://schemas.microsoft.com/office/word/2010/wordprocessingDrawing" xmlns:wp="http://schemas.openxmlformats.org/drawingml/2006/wordprocessingDrawing" xmlns:w10="urn:schemas-microsoft-com:office:word" xmlns:w="http://schemas.openxmlformats.org/wordprocessingml/2006/main" xmlns:w14="http://schemas.microsoft.com/office/word/2010/wordml" xmlns:w15="http://schemas.microsoft.com/office/word/2012/wordml" xmlns:w16cid="http://schemas.microsoft.com/office/word/2016/wordml/cid" xmlns:w16se="http://schemas.microsoft.com/office/word/2015/wordml/symex" xmlns:wpg="http://schemas.microsoft.com/office/word/2010/wordprocessingGroup" xmlns:wpi="http://schemas.microsoft.com/office/word/2010/wordprocessingInk" xmlns:wne="http://schemas.microsoft.com/office/word/2006/wordml" xmlns:wps="http://schemas.microsoft.com/office/word/2010/wordprocessingShape" mc:Ignorable="w14 w15 w16se w16cid wp14">
+<w:endnotes xmlns:wpc="http://schemas.microsoft.com/office/word/2010/wordprocessingCanvas" xmlns:cx="http://schemas.microsoft.com/office/drawing/2014/chartex" xmlns:cx1="http://schemas.microsoft.com/office/drawing/2015/9/8/chartex" xmlns:cx2="http://schemas.microsoft.com/office/drawing/2015/10/21/chartex" xmlns:cx3="http://schemas.microsoft.com/office/drawing/2016/5/9/chartex" xmlns:cx4="http://schemas.microsoft.com/office/drawing/2016/5/10/chartex" xmlns:cx5="http://schemas.microsoft.com/office/drawing/2016/5/11/chartex" xmlns:mc="http://schemas.openxmlformats.org/markup-compatibility/2006" xmlns:o="urn:schemas-microsoft-com:office:office" xmlns:r="http://schemas.openxmlformats.org/officeDocument/2006/relationships" xmlns:m="http://schemas.openxmlformats.org/officeDocument/2006/math" xmlns:v="urn:schemas-microsoft-com:vml" xmlns:wp14="http://schemas.microsoft.com/office/word/2010/wordprocessingDrawing" xmlns:wp="http://schemas.openxmlformats.org/drawingml/2006/wordprocessingDrawing" xmlns:w10="urn:schemas-microsoft-com:office:word" xmlns:w="http://schemas.openxmlformats.org/wordprocessingml/2006/main" xmlns:w14="http://schemas.microsoft.com/office/word/2010/wordml" xmlns:w15="http://schemas.microsoft.com/office/word/2012/wordml" xmlns:w16se="http://schemas.microsoft.com/office/word/2015/wordml/symex" xmlns:wpg="http://schemas.microsoft.com/office/word/2010/wordprocessingGroup" xmlns:wpi="http://schemas.microsoft.com/office/word/2010/wordprocessingInk" xmlns:wne="http://schemas.microsoft.com/office/word/2006/wordml" xmlns:wps="http://schemas.microsoft.com/office/word/2010/wordprocessingShape" mc:Ignorable="w14 w15 w16se wp14">
   <w:endnote w:type="separator" w:id="-1">
     <w:p>
       <w:pPr>
@@ -2538,7 +2971,7 @@
 </file>
 
 <file path=word/footnotes.xml><?xml version="1.0" encoding="utf-8"?>
-<w:footnotes xmlns:wpc="http://schemas.microsoft.com/office/word/2010/wordprocessingCanvas" xmlns:cx="http://schemas.microsoft.com/office/drawing/2014/chartex" xmlns:cx1="http://schemas.microsoft.com/office/drawing/2015/9/8/chartex" xmlns:cx2="http://schemas.microsoft.com/office/drawing/2015/10/21/chartex" xmlns:cx3="http://schemas.microsoft.com/office/drawing/2016/5/9/chartex" xmlns:cx4="http://schemas.microsoft.com/office/drawing/2016/5/10/chartex" xmlns:cx5="http://schemas.microsoft.com/office/drawing/2016/5/11/chartex" xmlns:cx6="http://schemas.microsoft.com/office/drawing/2016/5/12/chartex" xmlns:cx7="http://schemas.microsoft.com/office/drawing/2016/5/13/chartex" xmlns:cx8="http://schemas.microsoft.com/office/drawing/2016/5/14/chartex" xmlns:mc="http://schemas.openxmlformats.org/markup-compatibility/2006" xmlns:aink="http://schemas.microsoft.com/office/drawing/2016/ink" xmlns:am3d="http://schemas.microsoft.com/office/drawing/2017/model3d" xmlns:o="urn:schemas-microsoft-com:office:office" xmlns:r="http://schemas.openxmlformats.org/officeDocument/2006/relationships" xmlns:m="http://schemas.openxmlformats.org/officeDocument/2006/math" xmlns:v="urn:schemas-microsoft-com:vml" xmlns:wp14="http://schemas.microsoft.com/office/word/2010/wordprocessingDrawing" xmlns:wp="http://schemas.openxmlformats.org/drawingml/2006/wordprocessingDrawing" xmlns:w10="urn:schemas-microsoft-com:office:word" xmlns:w="http://schemas.openxmlformats.org/wordprocessingml/2006/main" xmlns:w14="http://schemas.microsoft.com/office/word/2010/wordml" xmlns:w15="http://schemas.microsoft.com/office/word/2012/wordml" xmlns:w16cid="http://schemas.microsoft.com/office/word/2016/wordml/cid" xmlns:w16se="http://schemas.microsoft.com/office/word/2015/wordml/symex" xmlns:wpg="http://schemas.microsoft.com/office/word/2010/wordprocessingGroup" xmlns:wpi="http://schemas.microsoft.com/office/word/2010/wordprocessingInk" xmlns:wne="http://schemas.microsoft.com/office/word/2006/wordml" xmlns:wps="http://schemas.microsoft.com/office/word/2010/wordprocessingShape" mc:Ignorable="w14 w15 w16se w16cid wp14">
+<w:footnotes xmlns:wpc="http://schemas.microsoft.com/office/word/2010/wordprocessingCanvas" xmlns:cx="http://schemas.microsoft.com/office/drawing/2014/chartex" xmlns:cx1="http://schemas.microsoft.com/office/drawing/2015/9/8/chartex" xmlns:cx2="http://schemas.microsoft.com/office/drawing/2015/10/21/chartex" xmlns:cx3="http://schemas.microsoft.com/office/drawing/2016/5/9/chartex" xmlns:cx4="http://schemas.microsoft.com/office/drawing/2016/5/10/chartex" xmlns:cx5="http://schemas.microsoft.com/office/drawing/2016/5/11/chartex" xmlns:mc="http://schemas.openxmlformats.org/markup-compatibility/2006" xmlns:o="urn:schemas-microsoft-com:office:office" xmlns:r="http://schemas.openxmlformats.org/officeDocument/2006/relationships" xmlns:m="http://schemas.openxmlformats.org/officeDocument/2006/math" xmlns:v="urn:schemas-microsoft-com:vml" xmlns:wp14="http://schemas.microsoft.com/office/word/2010/wordprocessingDrawing" xmlns:wp="http://schemas.openxmlformats.org/drawingml/2006/wordprocessingDrawing" xmlns:w10="urn:schemas-microsoft-com:office:word" xmlns:w="http://schemas.openxmlformats.org/wordprocessingml/2006/main" xmlns:w14="http://schemas.microsoft.com/office/word/2010/wordml" xmlns:w15="http://schemas.microsoft.com/office/word/2012/wordml" xmlns:w16se="http://schemas.microsoft.com/office/word/2015/wordml/symex" xmlns:wpg="http://schemas.microsoft.com/office/word/2010/wordprocessingGroup" xmlns:wpi="http://schemas.microsoft.com/office/word/2010/wordprocessingInk" xmlns:wne="http://schemas.microsoft.com/office/word/2006/wordml" xmlns:wps="http://schemas.microsoft.com/office/word/2010/wordprocessingShape" mc:Ignorable="w14 w15 w16se wp14">
   <w:footnote w:type="separator" w:id="-1">
     <w:p>
       <w:pPr>
@@ -2758,6 +3191,9 @@
     <w:p>
       <w:pPr>
         <w:pStyle w:val="FootnoteText"/>
+        <w:rPr>
+          <w:lang w:val="en-US"/>
+        </w:rPr>
       </w:pPr>
       <w:r>
         <w:rPr>
@@ -2766,9 +3202,61 @@
         <w:footnoteRef/>
       </w:r>
       <w:r>
+        <w:t xml:space="preserve"> </w:t>
+      </w:r>
+      <w:r>
+        <w:rPr>
+          <w:sz w:val="24"/>
+          <w:szCs w:val="24"/>
+        </w:rPr>
+        <w:t xml:space="preserve">Original paper published for the </w:t>
+      </w:r>
+      <w:proofErr w:type="spellStart"/>
+      <w:r>
+        <w:rPr>
+          <w:sz w:val="24"/>
+          <w:szCs w:val="24"/>
+        </w:rPr>
+        <w:t>MaLSTM</w:t>
+      </w:r>
+      <w:proofErr w:type="spellEnd"/>
+      <w:r>
+        <w:rPr>
+          <w:sz w:val="24"/>
+          <w:szCs w:val="24"/>
+        </w:rPr>
+        <w:t xml:space="preserve"> model - </w:t>
+      </w:r>
+      <w:hyperlink r:id="rId3" w:history="1">
+        <w:r>
+          <w:rPr>
+            <w:rStyle w:val="Hyperlink"/>
+            <w:sz w:val="24"/>
+            <w:szCs w:val="24"/>
+          </w:rPr>
+          <w:t>http://www.mit.edu/~jonasm/info/MuellerThyagarajan_AAAI16.pdf</w:t>
+        </w:r>
+      </w:hyperlink>
+      <w:r>
+        <w:t xml:space="preserve"> </w:t>
+      </w:r>
+    </w:p>
+  </w:footnote>
+  <w:footnote w:id="5">
+    <w:p>
+      <w:pPr>
+        <w:pStyle w:val="FootnoteText"/>
+      </w:pPr>
+      <w:r>
+        <w:rPr>
+          <w:rStyle w:val="FootnoteReference"/>
+        </w:rPr>
+        <w:footnoteRef/>
+      </w:r>
+      <w:r>
         <w:t xml:space="preserve"> Accounting for differences in training and test dataset’s distributions -  </w:t>
       </w:r>
-      <w:hyperlink r:id="rId3" w:history="1">
+      <w:hyperlink r:id="rId4" w:history="1">
         <w:r>
           <w:rPr>
             <w:rStyle w:val="Hyperlink"/>
@@ -2781,7 +3269,7 @@
       </w:r>
     </w:p>
   </w:footnote>
-  <w:footnote w:id="5">
+  <w:footnote w:id="6">
     <w:p>
       <w:pPr>
         <w:pStyle w:val="FootnoteText"/>
@@ -2837,7 +3325,7 @@
       </w:r>
     </w:p>
   </w:footnote>
-  <w:footnote w:id="6">
+  <w:footnote w:id="7">
     <w:p>
       <w:pPr>
         <w:pStyle w:val="FootnoteText"/>
@@ -2858,7 +3346,7 @@
         </w:rPr>
         <w:t xml:space="preserve">Reasons relating to picking CNN over RNN. </w:t>
       </w:r>
-      <w:hyperlink r:id="rId4" w:history="1">
+      <w:hyperlink r:id="rId5" w:history="1">
         <w:r>
           <w:rPr>
             <w:rStyle w:val="Hyperlink"/>
@@ -2877,7 +3365,7 @@
       </w:r>
     </w:p>
   </w:footnote>
-  <w:footnote w:id="7">
+  <w:footnote w:id="8">
     <w:p>
       <w:pPr>
         <w:pStyle w:val="FootnoteText"/>
@@ -2900,7 +3388,7 @@
         </w:rPr>
         <w:t xml:space="preserve">How to predict Quora Question Pairs using Siamese Manhattan LSTM - </w:t>
       </w:r>
-      <w:hyperlink r:id="rId5" w:history="1">
+      <w:hyperlink r:id="rId6" w:history="1">
         <w:r>
           <w:rPr>
             <w:rStyle w:val="Hyperlink"/>
@@ -2914,7 +3402,7 @@
       </w:hyperlink>
     </w:p>
   </w:footnote>
-  <w:footnote w:id="8">
+  <w:footnote w:id="9">
     <w:p>
       <w:pPr>
         <w:pStyle w:val="FootnoteText"/>
@@ -2935,7 +3423,7 @@
         </w:rPr>
         <w:t xml:space="preserve">The SICK dataset - </w:t>
       </w:r>
-      <w:hyperlink r:id="rId6" w:history="1">
+      <w:hyperlink r:id="rId7" w:history="1">
         <w:r>
           <w:rPr>
             <w:rStyle w:val="Hyperlink"/>
@@ -2954,11 +3442,66 @@
       </w:r>
     </w:p>
   </w:footnote>
+  <w:footnote w:id="10">
+    <w:p>
+      <w:pPr>
+        <w:pStyle w:val="FootnoteText"/>
+        <w:rPr>
+          <w:lang w:val="en-US"/>
+        </w:rPr>
+      </w:pPr>
+      <w:r>
+        <w:rPr>
+          <w:rStyle w:val="FootnoteReference"/>
+        </w:rPr>
+        <w:footnoteRef/>
+      </w:r>
+      <w:r>
+        <w:t xml:space="preserve"> </w:t>
+      </w:r>
+      <w:proofErr w:type="spellStart"/>
+      <w:r>
+        <w:rPr>
+          <w:sz w:val="24"/>
+          <w:szCs w:val="24"/>
+        </w:rPr>
+        <w:t>SemEval</w:t>
+      </w:r>
+      <w:proofErr w:type="spellEnd"/>
+      <w:r>
+        <w:rPr>
+          <w:sz w:val="24"/>
+          <w:szCs w:val="24"/>
+        </w:rPr>
+        <w:t xml:space="preserve"> 2013 Semantic Textual Similarity</w:t>
+      </w:r>
+      <w:r>
+        <w:rPr>
+          <w:sz w:val="24"/>
+          <w:szCs w:val="24"/>
+        </w:rPr>
+        <w:t xml:space="preserve"> - </w:t>
+      </w:r>
+      <w:hyperlink r:id="rId8" w:history="1">
+        <w:r>
+          <w:rPr>
+            <w:rStyle w:val="Hyperlink"/>
+            <w:sz w:val="24"/>
+            <w:szCs w:val="24"/>
+          </w:rPr>
+          <w:t>http://citeseerx.ist.psu.edu/viewdoc/download;jsessionid=36B3188663E26B1D311592D8757A11B7?doi=10.1.1.310.7053&amp;rep=rep1&amp;type=pdf</w:t>
+        </w:r>
+      </w:hyperlink>
+      <w:r>
+        <w:t xml:space="preserve"> </w:t>
+      </w:r>
+    </w:p>
+  </w:footnote>
 </w:footnotes>
 </file>
 
 <file path=word/numbering.xml><?xml version="1.0" encoding="utf-8"?>
-<w:numbering xmlns:wpc="http://schemas.microsoft.com/office/word/2010/wordprocessingCanvas" xmlns:cx="http://schemas.microsoft.com/office/drawing/2014/chartex" xmlns:cx1="http://schemas.microsoft.com/office/drawing/2015/9/8/chartex" xmlns:cx2="http://schemas.microsoft.com/office/drawing/2015/10/21/chartex" xmlns:cx3="http://schemas.microsoft.com/office/drawing/2016/5/9/chartex" xmlns:cx4="http://schemas.microsoft.com/office/drawing/2016/5/10/chartex" xmlns:cx5="http://schemas.microsoft.com/office/drawing/2016/5/11/chartex" xmlns:cx6="http://schemas.microsoft.com/office/drawing/2016/5/12/chartex" xmlns:cx7="http://schemas.microsoft.com/office/drawing/2016/5/13/chartex" xmlns:cx8="http://schemas.microsoft.com/office/drawing/2016/5/14/chartex" xmlns:mc="http://schemas.openxmlformats.org/markup-compatibility/2006" xmlns:aink="http://schemas.microsoft.com/office/drawing/2016/ink" xmlns:am3d="http://schemas.microsoft.com/office/drawing/2017/model3d" xmlns:o="urn:schemas-microsoft-com:office:office" xmlns:r="http://schemas.openxmlformats.org/officeDocument/2006/relationships" xmlns:m="http://schemas.openxmlformats.org/officeDocument/2006/math" xmlns:v="urn:schemas-microsoft-com:vml" xmlns:wp14="http://schemas.microsoft.com/office/word/2010/wordprocessingDrawing" xmlns:wp="http://schemas.openxmlformats.org/drawingml/2006/wordprocessingDrawing" xmlns:w10="urn:schemas-microsoft-com:office:word" xmlns:w="http://schemas.openxmlformats.org/wordprocessingml/2006/main" xmlns:w14="http://schemas.microsoft.com/office/word/2010/wordml" xmlns:w15="http://schemas.microsoft.com/office/word/2012/wordml" xmlns:w16cid="http://schemas.microsoft.com/office/word/2016/wordml/cid" xmlns:w16se="http://schemas.microsoft.com/office/word/2015/wordml/symex" xmlns:wpg="http://schemas.microsoft.com/office/word/2010/wordprocessingGroup" xmlns:wpi="http://schemas.microsoft.com/office/word/2010/wordprocessingInk" xmlns:wne="http://schemas.microsoft.com/office/word/2006/wordml" xmlns:wps="http://schemas.microsoft.com/office/word/2010/wordprocessingShape" mc:Ignorable="w14 w15 w16se w16cid wp14">
+<w:numbering xmlns:wpc="http://schemas.microsoft.com/office/word/2010/wordprocessingCanvas" xmlns:cx="http://schemas.microsoft.com/office/drawing/2014/chartex" xmlns:cx1="http://schemas.microsoft.com/office/drawing/2015/9/8/chartex" xmlns:cx2="http://schemas.microsoft.com/office/drawing/2015/10/21/chartex" xmlns:cx3="http://schemas.microsoft.com/office/drawing/2016/5/9/chartex" xmlns:cx4="http://schemas.microsoft.com/office/drawing/2016/5/10/chartex" xmlns:cx5="http://schemas.microsoft.com/office/drawing/2016/5/11/chartex" xmlns:mc="http://schemas.openxmlformats.org/markup-compatibility/2006" xmlns:o="urn:schemas-microsoft-com:office:office" xmlns:r="http://schemas.openxmlformats.org/officeDocument/2006/relationships" xmlns:m="http://schemas.openxmlformats.org/officeDocument/2006/math" xmlns:v="urn:schemas-microsoft-com:vml" xmlns:wp14="http://schemas.microsoft.com/office/word/2010/wordprocessingDrawing" xmlns:wp="http://schemas.openxmlformats.org/drawingml/2006/wordprocessingDrawing" xmlns:w10="urn:schemas-microsoft-com:office:word" xmlns:w="http://schemas.openxmlformats.org/wordprocessingml/2006/main" xmlns:w14="http://schemas.microsoft.com/office/word/2010/wordml" xmlns:w15="http://schemas.microsoft.com/office/word/2012/wordml" xmlns:w16se="http://schemas.microsoft.com/office/word/2015/wordml/symex" xmlns:wpg="http://schemas.microsoft.com/office/word/2010/wordprocessingGroup" xmlns:wpi="http://schemas.microsoft.com/office/word/2010/wordprocessingInk" xmlns:wne="http://schemas.microsoft.com/office/word/2006/wordml" xmlns:wps="http://schemas.microsoft.com/office/word/2010/wordprocessingShape" mc:Ignorable="w14 w15 w16se wp14">
   <w:abstractNum w:abstractNumId="0" w15:restartNumberingAfterBreak="0">
     <w:nsid w:val="0DE301B2"/>
     <w:multiLevelType w:val="hybridMultilevel"/>
@@ -3073,6 +3616,119 @@
     </w:lvl>
   </w:abstractNum>
   <w:abstractNum w:abstractNumId="1" w15:restartNumberingAfterBreak="0">
+    <w:nsid w:val="0E186329"/>
+    <w:multiLevelType w:val="hybridMultilevel"/>
+    <w:tmpl w:val="C18A4388"/>
+    <w:lvl w:ilvl="0" w:tplc="1002A154">
+      <w:start w:val="1"/>
+      <w:numFmt w:val="bullet"/>
+      <w:lvlText w:val="-"/>
+      <w:lvlJc w:val="left"/>
+      <w:pPr>
+        <w:ind w:left="720" w:hanging="360"/>
+      </w:pPr>
+      <w:rPr>
+        <w:rFonts w:ascii="Calibri" w:eastAsiaTheme="minorEastAsia" w:hAnsi="Calibri" w:cstheme="minorBidi" w:hint="default"/>
+      </w:rPr>
+    </w:lvl>
+    <w:lvl w:ilvl="1" w:tplc="04090003" w:tentative="1">
+      <w:start w:val="1"/>
+      <w:numFmt w:val="bullet"/>
+      <w:lvlText w:val="o"/>
+      <w:lvlJc w:val="left"/>
+      <w:pPr>
+        <w:ind w:left="1440" w:hanging="360"/>
+      </w:pPr>
+      <w:rPr>
+        <w:rFonts w:ascii="Courier New" w:hAnsi="Courier New" w:cs="Courier New" w:hint="default"/>
+      </w:rPr>
+    </w:lvl>
+    <w:lvl w:ilvl="2" w:tplc="04090005" w:tentative="1">
+      <w:start w:val="1"/>
+      <w:numFmt w:val="bullet"/>
+      <w:lvlText w:val=""/>
+      <w:lvlJc w:val="left"/>
+      <w:pPr>
+        <w:ind w:left="2160" w:hanging="360"/>
+      </w:pPr>
+      <w:rPr>
+        <w:rFonts w:ascii="Wingdings" w:hAnsi="Wingdings" w:hint="default"/>
+      </w:rPr>
+    </w:lvl>
+    <w:lvl w:ilvl="3" w:tplc="04090001" w:tentative="1">
+      <w:start w:val="1"/>
+      <w:numFmt w:val="bullet"/>
+      <w:lvlText w:val=""/>
+      <w:lvlJc w:val="left"/>
+      <w:pPr>
+        <w:ind w:left="2880" w:hanging="360"/>
+      </w:pPr>
+      <w:rPr>
+        <w:rFonts w:ascii="Symbol" w:hAnsi="Symbol" w:hint="default"/>
+      </w:rPr>
+    </w:lvl>
+    <w:lvl w:ilvl="4" w:tplc="04090003" w:tentative="1">
+      <w:start w:val="1"/>
+      <w:numFmt w:val="bullet"/>
+      <w:lvlText w:val="o"/>
+      <w:lvlJc w:val="left"/>
+      <w:pPr>
+        <w:ind w:left="3600" w:hanging="360"/>
+      </w:pPr>
+      <w:rPr>
+        <w:rFonts w:ascii="Courier New" w:hAnsi="Courier New" w:cs="Courier New" w:hint="default"/>
+      </w:rPr>
+    </w:lvl>
+    <w:lvl w:ilvl="5" w:tplc="04090005" w:tentative="1">
+      <w:start w:val="1"/>
+      <w:numFmt w:val="bullet"/>
+      <w:lvlText w:val=""/>
+      <w:lvlJc w:val="left"/>
+      <w:pPr>
+        <w:ind w:left="4320" w:hanging="360"/>
+      </w:pPr>
+      <w:rPr>
+        <w:rFonts w:ascii="Wingdings" w:hAnsi="Wingdings" w:hint="default"/>
+      </w:rPr>
+    </w:lvl>
+    <w:lvl w:ilvl="6" w:tplc="04090001" w:tentative="1">
+      <w:start w:val="1"/>
+      <w:numFmt w:val="bullet"/>
+      <w:lvlText w:val=""/>
+      <w:lvlJc w:val="left"/>
+      <w:pPr>
+        <w:ind w:left="5040" w:hanging="360"/>
+      </w:pPr>
+      <w:rPr>
+        <w:rFonts w:ascii="Symbol" w:hAnsi="Symbol" w:hint="default"/>
+      </w:rPr>
+    </w:lvl>
+    <w:lvl w:ilvl="7" w:tplc="04090003" w:tentative="1">
+      <w:start w:val="1"/>
+      <w:numFmt w:val="bullet"/>
+      <w:lvlText w:val="o"/>
+      <w:lvlJc w:val="left"/>
+      <w:pPr>
+        <w:ind w:left="5760" w:hanging="360"/>
+      </w:pPr>
+      <w:rPr>
+        <w:rFonts w:ascii="Courier New" w:hAnsi="Courier New" w:cs="Courier New" w:hint="default"/>
+      </w:rPr>
+    </w:lvl>
+    <w:lvl w:ilvl="8" w:tplc="04090005" w:tentative="1">
+      <w:start w:val="1"/>
+      <w:numFmt w:val="bullet"/>
+      <w:lvlText w:val=""/>
+      <w:lvlJc w:val="left"/>
+      <w:pPr>
+        <w:ind w:left="6480" w:hanging="360"/>
+      </w:pPr>
+      <w:rPr>
+        <w:rFonts w:ascii="Wingdings" w:hAnsi="Wingdings" w:hint="default"/>
+      </w:rPr>
+    </w:lvl>
+  </w:abstractNum>
+  <w:abstractNum w:abstractNumId="2" w15:restartNumberingAfterBreak="0">
     <w:nsid w:val="15587C69"/>
     <w:multiLevelType w:val="hybridMultilevel"/>
     <w:tmpl w:val="41885FF4"/>
@@ -3185,7 +3841,7 @@
       </w:rPr>
     </w:lvl>
   </w:abstractNum>
-  <w:abstractNum w:abstractNumId="2" w15:restartNumberingAfterBreak="0">
+  <w:abstractNum w:abstractNumId="3" w15:restartNumberingAfterBreak="0">
     <w:nsid w:val="16B845FF"/>
     <w:multiLevelType w:val="hybridMultilevel"/>
     <w:tmpl w:val="39FE2C60"/>
@@ -3298,7 +3954,7 @@
       </w:rPr>
     </w:lvl>
   </w:abstractNum>
-  <w:abstractNum w:abstractNumId="3" w15:restartNumberingAfterBreak="0">
+  <w:abstractNum w:abstractNumId="4" w15:restartNumberingAfterBreak="0">
     <w:nsid w:val="3DB51A1F"/>
     <w:multiLevelType w:val="hybridMultilevel"/>
     <w:tmpl w:val="40927B46"/>
@@ -3411,7 +4067,7 @@
       </w:rPr>
     </w:lvl>
   </w:abstractNum>
-  <w:abstractNum w:abstractNumId="4" w15:restartNumberingAfterBreak="0">
+  <w:abstractNum w:abstractNumId="5" w15:restartNumberingAfterBreak="0">
     <w:nsid w:val="427957DC"/>
     <w:multiLevelType w:val="hybridMultilevel"/>
     <w:tmpl w:val="B2D667CC"/>
@@ -3524,7 +4180,7 @@
       </w:rPr>
     </w:lvl>
   </w:abstractNum>
-  <w:abstractNum w:abstractNumId="5" w15:restartNumberingAfterBreak="0">
+  <w:abstractNum w:abstractNumId="6" w15:restartNumberingAfterBreak="0">
     <w:nsid w:val="56C92825"/>
     <w:multiLevelType w:val="hybridMultilevel"/>
     <w:tmpl w:val="1DF0C2A2"/>
@@ -3613,7 +4269,7 @@
       </w:pPr>
     </w:lvl>
   </w:abstractNum>
-  <w:abstractNum w:abstractNumId="6" w15:restartNumberingAfterBreak="0">
+  <w:abstractNum w:abstractNumId="7" w15:restartNumberingAfterBreak="0">
     <w:nsid w:val="5ACB57A9"/>
     <w:multiLevelType w:val="hybridMultilevel"/>
     <w:tmpl w:val="FC9EE2B8"/>
@@ -3702,32 +4358,243 @@
       </w:pPr>
     </w:lvl>
   </w:abstractNum>
+  <w:abstractNum w:abstractNumId="8" w15:restartNumberingAfterBreak="0">
+    <w:nsid w:val="6A214ADA"/>
+    <w:multiLevelType w:val="hybridMultilevel"/>
+    <w:tmpl w:val="4C526034"/>
+    <w:lvl w:ilvl="0" w:tplc="0409000F">
+      <w:start w:val="1"/>
+      <w:numFmt w:val="decimal"/>
+      <w:lvlText w:val="%1."/>
+      <w:lvlJc w:val="left"/>
+      <w:pPr>
+        <w:ind w:left="720" w:hanging="360"/>
+      </w:pPr>
+      <w:rPr>
+        <w:rFonts w:hint="default"/>
+      </w:rPr>
+    </w:lvl>
+    <w:lvl w:ilvl="1" w:tplc="04090019" w:tentative="1">
+      <w:start w:val="1"/>
+      <w:numFmt w:val="lowerLetter"/>
+      <w:lvlText w:val="%2."/>
+      <w:lvlJc w:val="left"/>
+      <w:pPr>
+        <w:ind w:left="1440" w:hanging="360"/>
+      </w:pPr>
+    </w:lvl>
+    <w:lvl w:ilvl="2" w:tplc="0409001B" w:tentative="1">
+      <w:start w:val="1"/>
+      <w:numFmt w:val="lowerRoman"/>
+      <w:lvlText w:val="%3."/>
+      <w:lvlJc w:val="right"/>
+      <w:pPr>
+        <w:ind w:left="2160" w:hanging="180"/>
+      </w:pPr>
+    </w:lvl>
+    <w:lvl w:ilvl="3" w:tplc="0409000F" w:tentative="1">
+      <w:start w:val="1"/>
+      <w:numFmt w:val="decimal"/>
+      <w:lvlText w:val="%4."/>
+      <w:lvlJc w:val="left"/>
+      <w:pPr>
+        <w:ind w:left="2880" w:hanging="360"/>
+      </w:pPr>
+    </w:lvl>
+    <w:lvl w:ilvl="4" w:tplc="04090019" w:tentative="1">
+      <w:start w:val="1"/>
+      <w:numFmt w:val="lowerLetter"/>
+      <w:lvlText w:val="%5."/>
+      <w:lvlJc w:val="left"/>
+      <w:pPr>
+        <w:ind w:left="3600" w:hanging="360"/>
+      </w:pPr>
+    </w:lvl>
+    <w:lvl w:ilvl="5" w:tplc="0409001B" w:tentative="1">
+      <w:start w:val="1"/>
+      <w:numFmt w:val="lowerRoman"/>
+      <w:lvlText w:val="%6."/>
+      <w:lvlJc w:val="right"/>
+      <w:pPr>
+        <w:ind w:left="4320" w:hanging="180"/>
+      </w:pPr>
+    </w:lvl>
+    <w:lvl w:ilvl="6" w:tplc="0409000F" w:tentative="1">
+      <w:start w:val="1"/>
+      <w:numFmt w:val="decimal"/>
+      <w:lvlText w:val="%7."/>
+      <w:lvlJc w:val="left"/>
+      <w:pPr>
+        <w:ind w:left="5040" w:hanging="360"/>
+      </w:pPr>
+    </w:lvl>
+    <w:lvl w:ilvl="7" w:tplc="04090019" w:tentative="1">
+      <w:start w:val="1"/>
+      <w:numFmt w:val="lowerLetter"/>
+      <w:lvlText w:val="%8."/>
+      <w:lvlJc w:val="left"/>
+      <w:pPr>
+        <w:ind w:left="5760" w:hanging="360"/>
+      </w:pPr>
+    </w:lvl>
+    <w:lvl w:ilvl="8" w:tplc="0409001B" w:tentative="1">
+      <w:start w:val="1"/>
+      <w:numFmt w:val="lowerRoman"/>
+      <w:lvlText w:val="%9."/>
+      <w:lvlJc w:val="right"/>
+      <w:pPr>
+        <w:ind w:left="6480" w:hanging="180"/>
+      </w:pPr>
+    </w:lvl>
+  </w:abstractNum>
+  <w:abstractNum w:abstractNumId="9" w15:restartNumberingAfterBreak="0">
+    <w:nsid w:val="7CC72AF4"/>
+    <w:multiLevelType w:val="hybridMultilevel"/>
+    <w:tmpl w:val="54665286"/>
+    <w:lvl w:ilvl="0" w:tplc="21FE70A2">
+      <w:start w:val="1"/>
+      <w:numFmt w:val="bullet"/>
+      <w:lvlText w:val="-"/>
+      <w:lvlJc w:val="left"/>
+      <w:pPr>
+        <w:ind w:left="720" w:hanging="360"/>
+      </w:pPr>
+      <w:rPr>
+        <w:rFonts w:ascii="Calibri" w:eastAsiaTheme="minorEastAsia" w:hAnsi="Calibri" w:cstheme="minorBidi" w:hint="default"/>
+      </w:rPr>
+    </w:lvl>
+    <w:lvl w:ilvl="1" w:tplc="04090003" w:tentative="1">
+      <w:start w:val="1"/>
+      <w:numFmt w:val="bullet"/>
+      <w:lvlText w:val="o"/>
+      <w:lvlJc w:val="left"/>
+      <w:pPr>
+        <w:ind w:left="1440" w:hanging="360"/>
+      </w:pPr>
+      <w:rPr>
+        <w:rFonts w:ascii="Courier New" w:hAnsi="Courier New" w:cs="Courier New" w:hint="default"/>
+      </w:rPr>
+    </w:lvl>
+    <w:lvl w:ilvl="2" w:tplc="04090005" w:tentative="1">
+      <w:start w:val="1"/>
+      <w:numFmt w:val="bullet"/>
+      <w:lvlText w:val=""/>
+      <w:lvlJc w:val="left"/>
+      <w:pPr>
+        <w:ind w:left="2160" w:hanging="360"/>
+      </w:pPr>
+      <w:rPr>
+        <w:rFonts w:ascii="Wingdings" w:hAnsi="Wingdings" w:hint="default"/>
+      </w:rPr>
+    </w:lvl>
+    <w:lvl w:ilvl="3" w:tplc="04090001" w:tentative="1">
+      <w:start w:val="1"/>
+      <w:numFmt w:val="bullet"/>
+      <w:lvlText w:val=""/>
+      <w:lvlJc w:val="left"/>
+      <w:pPr>
+        <w:ind w:left="2880" w:hanging="360"/>
+      </w:pPr>
+      <w:rPr>
+        <w:rFonts w:ascii="Symbol" w:hAnsi="Symbol" w:hint="default"/>
+      </w:rPr>
+    </w:lvl>
+    <w:lvl w:ilvl="4" w:tplc="04090003" w:tentative="1">
+      <w:start w:val="1"/>
+      <w:numFmt w:val="bullet"/>
+      <w:lvlText w:val="o"/>
+      <w:lvlJc w:val="left"/>
+      <w:pPr>
+        <w:ind w:left="3600" w:hanging="360"/>
+      </w:pPr>
+      <w:rPr>
+        <w:rFonts w:ascii="Courier New" w:hAnsi="Courier New" w:cs="Courier New" w:hint="default"/>
+      </w:rPr>
+    </w:lvl>
+    <w:lvl w:ilvl="5" w:tplc="04090005" w:tentative="1">
+      <w:start w:val="1"/>
+      <w:numFmt w:val="bullet"/>
+      <w:lvlText w:val=""/>
+      <w:lvlJc w:val="left"/>
+      <w:pPr>
+        <w:ind w:left="4320" w:hanging="360"/>
+      </w:pPr>
+      <w:rPr>
+        <w:rFonts w:ascii="Wingdings" w:hAnsi="Wingdings" w:hint="default"/>
+      </w:rPr>
+    </w:lvl>
+    <w:lvl w:ilvl="6" w:tplc="04090001" w:tentative="1">
+      <w:start w:val="1"/>
+      <w:numFmt w:val="bullet"/>
+      <w:lvlText w:val=""/>
+      <w:lvlJc w:val="left"/>
+      <w:pPr>
+        <w:ind w:left="5040" w:hanging="360"/>
+      </w:pPr>
+      <w:rPr>
+        <w:rFonts w:ascii="Symbol" w:hAnsi="Symbol" w:hint="default"/>
+      </w:rPr>
+    </w:lvl>
+    <w:lvl w:ilvl="7" w:tplc="04090003" w:tentative="1">
+      <w:start w:val="1"/>
+      <w:numFmt w:val="bullet"/>
+      <w:lvlText w:val="o"/>
+      <w:lvlJc w:val="left"/>
+      <w:pPr>
+        <w:ind w:left="5760" w:hanging="360"/>
+      </w:pPr>
+      <w:rPr>
+        <w:rFonts w:ascii="Courier New" w:hAnsi="Courier New" w:cs="Courier New" w:hint="default"/>
+      </w:rPr>
+    </w:lvl>
+    <w:lvl w:ilvl="8" w:tplc="04090005" w:tentative="1">
+      <w:start w:val="1"/>
+      <w:numFmt w:val="bullet"/>
+      <w:lvlText w:val=""/>
+      <w:lvlJc w:val="left"/>
+      <w:pPr>
+        <w:ind w:left="6480" w:hanging="360"/>
+      </w:pPr>
+      <w:rPr>
+        <w:rFonts w:ascii="Wingdings" w:hAnsi="Wingdings" w:hint="default"/>
+      </w:rPr>
+    </w:lvl>
+  </w:abstractNum>
   <w:num w:numId="1">
-    <w:abstractNumId w:val="1"/>
+    <w:abstractNumId w:val="2"/>
   </w:num>
   <w:num w:numId="2">
-    <w:abstractNumId w:val="3"/>
+    <w:abstractNumId w:val="4"/>
   </w:num>
   <w:num w:numId="3">
     <w:abstractNumId w:val="0"/>
   </w:num>
   <w:num w:numId="4">
-    <w:abstractNumId w:val="2"/>
+    <w:abstractNumId w:val="3"/>
   </w:num>
   <w:num w:numId="5">
-    <w:abstractNumId w:val="4"/>
+    <w:abstractNumId w:val="5"/>
   </w:num>
   <w:num w:numId="6">
-    <w:abstractNumId w:val="5"/>
+    <w:abstractNumId w:val="6"/>
   </w:num>
   <w:num w:numId="7">
-    <w:abstractNumId w:val="6"/>
+    <w:abstractNumId w:val="7"/>
+  </w:num>
+  <w:num w:numId="8">
+    <w:abstractNumId w:val="8"/>
+  </w:num>
+  <w:num w:numId="9">
+    <w:abstractNumId w:val="9"/>
+  </w:num>
+  <w:num w:numId="10">
+    <w:abstractNumId w:val="1"/>
   </w:num>
 </w:numbering>
 </file>
 
 <file path=word/styles.xml><?xml version="1.0" encoding="utf-8"?>
-<w:styles xmlns:mc="http://schemas.openxmlformats.org/markup-compatibility/2006" xmlns:r="http://schemas.openxmlformats.org/officeDocument/2006/relationships" xmlns:w="http://schemas.openxmlformats.org/wordprocessingml/2006/main" xmlns:w14="http://schemas.microsoft.com/office/word/2010/wordml" xmlns:w15="http://schemas.microsoft.com/office/word/2012/wordml" xmlns:w16cid="http://schemas.microsoft.com/office/word/2016/wordml/cid" xmlns:w16se="http://schemas.microsoft.com/office/word/2015/wordml/symex" mc:Ignorable="w14 w15 w16se w16cid">
+<w:styles xmlns:mc="http://schemas.openxmlformats.org/markup-compatibility/2006" xmlns:r="http://schemas.openxmlformats.org/officeDocument/2006/relationships" xmlns:w="http://schemas.openxmlformats.org/wordprocessingml/2006/main" xmlns:w14="http://schemas.microsoft.com/office/word/2010/wordml" xmlns:w15="http://schemas.microsoft.com/office/word/2012/wordml" xmlns:w16se="http://schemas.microsoft.com/office/word/2015/wordml/symex" mc:Ignorable="w14 w15 w16se">
   <w:docDefaults>
     <w:rPrDefault>
       <w:rPr>
@@ -3743,7 +4610,7 @@
       </w:pPr>
     </w:pPrDefault>
   </w:docDefaults>
-  <w:latentStyles w:defLockedState="0" w:defUIPriority="99" w:defSemiHidden="0" w:defUnhideWhenUsed="0" w:defQFormat="0" w:count="375">
+  <w:latentStyles w:defLockedState="0" w:defUIPriority="99" w:defSemiHidden="0" w:defUnhideWhenUsed="0" w:defQFormat="0" w:count="374">
     <w:lsdException w:name="Normal" w:uiPriority="0" w:qFormat="1"/>
     <w:lsdException w:name="heading 1" w:uiPriority="9" w:qFormat="1"/>
     <w:lsdException w:name="heading 2" w:semiHidden="1" w:uiPriority="9" w:unhideWhenUsed="1" w:qFormat="1"/>
@@ -4118,7 +4985,6 @@
     <w:lsdException w:name="Mention" w:semiHidden="1" w:unhideWhenUsed="1"/>
     <w:lsdException w:name="Smart Hyperlink" w:semiHidden="1" w:unhideWhenUsed="1"/>
     <w:lsdException w:name="Hashtag" w:semiHidden="1" w:unhideWhenUsed="1"/>
-    <w:lsdException w:name="Unresolved Mention" w:semiHidden="1" w:unhideWhenUsed="1"/>
   </w:latentStyles>
   <w:style w:type="paragraph" w:default="1" w:styleId="Normal">
     <w:name w:val="Normal"/>
@@ -4212,7 +5078,7 @@
       <w:u w:val="single"/>
     </w:rPr>
   </w:style>
-  <w:style w:type="character" w:styleId="UnresolvedMention">
+  <w:style w:type="character" w:customStyle="1" w:styleId="UnresolvedMention">
     <w:name w:val="Unresolved Mention"/>
     <w:basedOn w:val="DefaultParagraphFont"/>
     <w:uiPriority w:val="99"/>
@@ -4288,6 +5154,18 @@
       <w:kern w:val="36"/>
       <w:sz w:val="48"/>
       <w:szCs w:val="48"/>
+    </w:rPr>
+  </w:style>
+  <w:style w:type="character" w:styleId="Mention">
+    <w:name w:val="Mention"/>
+    <w:basedOn w:val="DefaultParagraphFont"/>
+    <w:uiPriority w:val="99"/>
+    <w:semiHidden/>
+    <w:unhideWhenUsed/>
+    <w:rsid w:val="008B09D6"/>
+    <w:rPr>
+      <w:color w:val="2B579A"/>
+      <w:shd w:val="clear" w:color="auto" w:fill="E6E6E6"/>
     </w:rPr>
   </w:style>
 </w:styles>
@@ -4593,7 +5471,7 @@
 </file>
 
 <file path=customXml/itemProps1.xml><?xml version="1.0" encoding="utf-8"?>
-<ds:datastoreItem xmlns:ds="http://schemas.openxmlformats.org/officeDocument/2006/customXml" ds:itemID="{6014FE7E-B70D-4BDE-B65D-72B3270D6381}">
+<ds:datastoreItem xmlns:ds="http://schemas.openxmlformats.org/officeDocument/2006/customXml" ds:itemID="{E6479B93-98A9-46E8-834E-43CB82EF0E49}">
   <ds:schemaRefs>
     <ds:schemaRef ds:uri="http://schemas.openxmlformats.org/officeDocument/2006/bibliography"/>
   </ds:schemaRefs>

</xml_diff>